<commit_message>
Modifica testo codice e avanzamento scrittura analisi
Viene modificata una piccola porzione di codice e commenti, oltre all'avanzamento nella scrittura delle analisi
</commit_message>
<xml_diff>
--- a/Analisi/analisi_requisiti.docx
+++ b/Analisi/analisi_requisiti.docx
@@ -1,6 +1,6 @@
 
 <file path=word/document.xml><?xml version="1.0" encoding="utf-8"?>
-<w:document xmlns:wpc="http://schemas.microsoft.com/office/word/2010/wordprocessingCanvas" xmlns:cx="http://schemas.microsoft.com/office/drawing/2014/chartex" xmlns:cx1="http://schemas.microsoft.com/office/drawing/2015/9/8/chartex" xmlns:cx2="http://schemas.microsoft.com/office/drawing/2015/10/21/chartex" xmlns:cx3="http://schemas.microsoft.com/office/drawing/2016/5/9/chartex" xmlns:cx4="http://schemas.microsoft.com/office/drawing/2016/5/10/chartex" xmlns:cx5="http://schemas.microsoft.com/office/drawing/2016/5/11/chartex" xmlns:cx6="http://schemas.microsoft.com/office/drawing/2016/5/12/chartex" xmlns:cx7="http://schemas.microsoft.com/office/drawing/2016/5/13/chartex" xmlns:cx8="http://schemas.microsoft.com/office/drawing/2016/5/14/chartex" xmlns:mc="http://schemas.openxmlformats.org/markup-compatibility/2006" xmlns:aink="http://schemas.microsoft.com/office/drawing/2016/ink" xmlns:am3d="http://schemas.microsoft.com/office/drawing/2017/model3d" xmlns:o="urn:schemas-microsoft-com:office:office" xmlns:r="http://schemas.openxmlformats.org/officeDocument/2006/relationships" xmlns:m="http://schemas.openxmlformats.org/officeDocument/2006/math" xmlns:v="urn:schemas-microsoft-com:vml" xmlns:wp14="http://schemas.microsoft.com/office/word/2010/wordprocessingDrawing" xmlns:wp="http://schemas.openxmlformats.org/drawingml/2006/wordprocessingDrawing" xmlns:w10="urn:schemas-microsoft-com:office:word" xmlns:w="http://schemas.openxmlformats.org/wordprocessingml/2006/main" xmlns:w14="http://schemas.microsoft.com/office/word/2010/wordml" xmlns:w15="http://schemas.microsoft.com/office/word/2012/wordml" xmlns:w16cex="http://schemas.microsoft.com/office/word/2018/wordml/cex" xmlns:w16cid="http://schemas.microsoft.com/office/word/2016/wordml/cid" xmlns:w16="http://schemas.microsoft.com/office/word/2018/wordml" xmlns:w16sdtdh="http://schemas.microsoft.com/office/word/2020/wordml/sdtdatahash" xmlns:w16se="http://schemas.microsoft.com/office/word/2015/wordml/symex" xmlns:wpg="http://schemas.microsoft.com/office/word/2010/wordprocessingGroup" xmlns:wpi="http://schemas.microsoft.com/office/word/2010/wordprocessingInk" xmlns:wne="http://schemas.microsoft.com/office/word/2006/wordml" xmlns:wps="http://schemas.microsoft.com/office/word/2010/wordprocessingShape" mc:Ignorable="w14 w15 w16se w16cid w16 w16cex w16sdtdh wp14">
+<w:document xmlns:wpc="http://schemas.microsoft.com/office/word/2010/wordprocessingCanvas" xmlns:mc="http://schemas.openxmlformats.org/markup-compatibility/2006" xmlns:o="urn:schemas-microsoft-com:office:office" xmlns:r="http://schemas.openxmlformats.org/officeDocument/2006/relationships" xmlns:m="http://schemas.openxmlformats.org/officeDocument/2006/math" xmlns:v="urn:schemas-microsoft-com:vml" xmlns:wp14="http://schemas.microsoft.com/office/word/2010/wordprocessingDrawing" xmlns:wp="http://schemas.openxmlformats.org/drawingml/2006/wordprocessingDrawing" xmlns:w10="urn:schemas-microsoft-com:office:word" xmlns:w="http://schemas.openxmlformats.org/wordprocessingml/2006/main" xmlns:w14="http://schemas.microsoft.com/office/word/2010/wordml" xmlns:w15="http://schemas.microsoft.com/office/word/2012/wordml" xmlns:wpg="http://schemas.microsoft.com/office/word/2010/wordprocessingGroup" xmlns:wpi="http://schemas.microsoft.com/office/word/2010/wordprocessingInk" xmlns:wne="http://schemas.microsoft.com/office/word/2006/wordml" xmlns:wps="http://schemas.microsoft.com/office/word/2010/wordprocessingShape" mc:Ignorable="w14 w15 wp14">
   <w:body>
     <w:p>
       <w:pPr>
@@ -181,81 +181,33 @@
         <w:rPr>
           <w:szCs w:val="18"/>
         </w:rPr>
-        <w:t>A turno ciascun giocatore gira due tessere facendole vedere anche agli</w:t>
+        <w:t>A turno ciascun giocatore gira due tessere facendole vedere anche agli avversari.</w:t>
       </w:r>
       <w:r>
         <w:rPr>
           <w:szCs w:val="18"/>
         </w:rPr>
-        <w:t xml:space="preserve"> </w:t>
+        <w:br/>
+        <w:t>Lo</w:t>
       </w:r>
       <w:r>
         <w:rPr>
           <w:szCs w:val="18"/>
         </w:rPr>
-        <w:t>avversari.</w:t>
+        <w:t xml:space="preserve"> scopo è quello di abbinare un’</w:t>
       </w:r>
       <w:r>
         <w:rPr>
           <w:szCs w:val="18"/>
         </w:rPr>
+        <w:t>immagine con la frazione corrispondente: se le due tessere girate costituiscono una buona coppia il giocatore le prende e tocca ancora a lui finché non sbaglia; se le due tessere non rappresentano la stessa frazione deve rigirarle e tocca al giocatore successivo.</w:t>
+      </w:r>
+      <w:r>
+        <w:rPr>
+          <w:szCs w:val="18"/>
+        </w:rPr>
         <w:br/>
-        <w:t>Lo scopo è quello di abbinare un’ immagine con la frazione</w:t>
-      </w:r>
-      <w:r>
-        <w:rPr>
-          <w:szCs w:val="18"/>
-        </w:rPr>
-        <w:t xml:space="preserve"> </w:t>
-      </w:r>
-      <w:r>
-        <w:rPr>
-          <w:szCs w:val="18"/>
-        </w:rPr>
-        <w:t>corrispondente: se le due tessere girate costituiscono una buona coppia il</w:t>
-      </w:r>
-      <w:r>
-        <w:rPr>
-          <w:szCs w:val="18"/>
-        </w:rPr>
-        <w:t xml:space="preserve"> </w:t>
-      </w:r>
-      <w:r>
-        <w:rPr>
-          <w:szCs w:val="18"/>
-        </w:rPr>
-        <w:t>giocatore le prende e tocca ancora a lui finché non sbaglia; se le due tessere non rappresentano la stessa frazione deve</w:t>
-      </w:r>
-      <w:r>
-        <w:rPr>
-          <w:szCs w:val="18"/>
-        </w:rPr>
-        <w:t xml:space="preserve"> </w:t>
-      </w:r>
-      <w:r>
-        <w:rPr>
-          <w:szCs w:val="18"/>
-        </w:rPr>
-        <w:t>rigirarle e tocca al giocatore successivo.</w:t>
-      </w:r>
-      <w:r>
-        <w:rPr>
-          <w:szCs w:val="18"/>
-        </w:rPr>
-        <w:br/>
-        <w:t>Il gioco termina quando non ci sono più tessere sul tavolo: vince chi ne</w:t>
-      </w:r>
-      <w:r>
-        <w:rPr>
-          <w:szCs w:val="18"/>
-        </w:rPr>
-        <w:t xml:space="preserve"> </w:t>
-      </w:r>
-      <w:r>
-        <w:rPr>
-          <w:szCs w:val="18"/>
-        </w:rPr>
-        <w:t>ha raccolte di più.  </w:t>
+        <w:t>Il gioco termina quando non ci sono più tessere sul tavolo: vince chi ne ha raccolte di più.  </w:t>
       </w:r>
     </w:p>
     <w:p>
@@ -272,18 +224,20 @@
         <w:rPr>
           <w:b/>
           <w:bCs/>
+          <w:noProof/>
           <w:color w:val="0070C0"/>
           <w:sz w:val="24"/>
           <w:szCs w:val="24"/>
+          <w:lang w:eastAsia="it-IT"/>
         </w:rPr>
         <w:drawing>
-          <wp:anchor distT="0" distB="0" distL="114300" distR="114300" simplePos="0" relativeHeight="251658240" behindDoc="0" locked="0" layoutInCell="1" allowOverlap="1" wp14:anchorId="09A4F533" wp14:editId="75361C11">
+          <wp:anchor distT="0" distB="0" distL="114300" distR="114300" simplePos="0" relativeHeight="251658240" behindDoc="0" locked="0" layoutInCell="1" allowOverlap="1" wp14:anchorId="09A4F533" wp14:editId="777AC30B">
             <wp:simplePos x="0" y="0"/>
             <wp:positionH relativeFrom="margin">
               <wp:align>right</wp:align>
             </wp:positionH>
             <wp:positionV relativeFrom="paragraph">
-              <wp:posOffset>11924</wp:posOffset>
+              <wp:posOffset>11430</wp:posOffset>
             </wp:positionV>
             <wp:extent cx="730250" cy="891540"/>
             <wp:effectExtent l="0" t="0" r="0" b="3810"/>
@@ -351,8 +305,53 @@
       </w:r>
     </w:p>
     <w:p>
-      <w:pPr>
-        <w:rPr>
+      <w:r>
+        <w:t>Il gioco</w:t>
+      </w:r>
+      <w:r>
+        <w:t xml:space="preserve"> può essere utilizzato da qualunque tipo di utente, dal meno al più esperto. Probabilmente, se sottoposto a classificazione, riceverebbe un’etichetta </w:t>
+      </w:r>
+      <w:r>
+        <w:rPr>
+          <w:b/>
+          <w:bCs/>
+        </w:rPr>
+        <w:t>PEGI 3</w:t>
+      </w:r>
+      <w:r>
+        <w:t>, visto che non contiene rumori o scene che possono spaventare bambini piccoli e non è presente per nulla violenza.</w:t>
+      </w:r>
+      <w:r>
+        <w:br/>
+        <w:t xml:space="preserve">Per maggiori informazioni sulla classificazione </w:t>
+      </w:r>
+      <w:r>
+        <w:rPr>
+          <w:b/>
+          <w:bCs/>
+        </w:rPr>
+        <w:t>PEGI</w:t>
+      </w:r>
+      <w:r>
+        <w:t xml:space="preserve">, visitare il sito </w:t>
+      </w:r>
+      <w:hyperlink r:id="rId8" w:history="1">
+        <w:r>
+          <w:rPr>
+            <w:rStyle w:val="Collegamentoipertestuale"/>
+          </w:rPr>
+          <w:t>http://www.pegi.info/</w:t>
+        </w:r>
+      </w:hyperlink>
+      <w:r>
+        <w:t>.</w:t>
+      </w:r>
+    </w:p>
+    <w:p>
+      <w:pPr>
+        <w:rPr>
+          <w:b/>
+          <w:bCs/>
           <w:color w:val="0070C0"/>
           <w:sz w:val="24"/>
           <w:szCs w:val="24"/>
@@ -360,16 +359,193 @@
       </w:pPr>
       <w:r>
         <w:rPr>
-          <w:noProof/>
-        </w:rPr>
+          <w:b/>
+          <w:bCs/>
+          <w:color w:val="0070C0"/>
+          <w:sz w:val="24"/>
+          <w:szCs w:val="24"/>
+        </w:rPr>
+        <w:t>Requisiti di gioco</w:t>
+      </w:r>
+    </w:p>
+    <w:p>
+      <w:r>
+        <w:t xml:space="preserve">I requisiti di gioco, considerati fondamentali da parte della committenza, </w:t>
+      </w:r>
+      <w:r>
+        <w:t>sono:</w:t>
+      </w:r>
+    </w:p>
+    <w:p>
+      <w:pPr>
+        <w:pStyle w:val="Paragrafoelenco"/>
+        <w:numPr>
+          <w:ilvl w:val="0"/>
+          <w:numId w:val="4"/>
+        </w:numPr>
+      </w:pPr>
+      <w:r>
+        <w:t>Gestire almeno otto carte;</w:t>
+      </w:r>
+    </w:p>
+    <w:p>
+      <w:pPr>
+        <w:pStyle w:val="Paragrafoelenco"/>
+        <w:numPr>
+          <w:ilvl w:val="0"/>
+          <w:numId w:val="4"/>
+        </w:numPr>
+      </w:pPr>
+      <w:r>
+        <w:t>Le i</w:t>
+      </w:r>
+      <w:r>
+        <w:t>mmagini possono essere sostituite;</w:t>
+      </w:r>
+    </w:p>
+    <w:p>
+      <w:pPr>
+        <w:pStyle w:val="Paragrafoelenco"/>
+        <w:numPr>
+          <w:ilvl w:val="0"/>
+          <w:numId w:val="4"/>
+        </w:numPr>
+      </w:pPr>
+      <w:r>
+        <w:t xml:space="preserve">Si </w:t>
+      </w:r>
+      <w:r>
+        <w:t>possono girare solamente due tessere contemporaneamente;</w:t>
+      </w:r>
+    </w:p>
+    <w:p>
+      <w:pPr>
+        <w:pStyle w:val="Paragrafoelenco"/>
+        <w:numPr>
+          <w:ilvl w:val="0"/>
+          <w:numId w:val="4"/>
+        </w:numPr>
+      </w:pPr>
+      <w:r>
+        <w:t xml:space="preserve">Le </w:t>
+      </w:r>
+      <w:r>
+        <w:t xml:space="preserve">immagini devo essere disposte casualmente ad ogni partita; </w:t>
+      </w:r>
+    </w:p>
+    <w:p>
+      <w:pPr>
+        <w:pStyle w:val="Paragrafoelenco"/>
+        <w:numPr>
+          <w:ilvl w:val="0"/>
+          <w:numId w:val="4"/>
+        </w:numPr>
+      </w:pPr>
+      <w:r>
+        <w:t xml:space="preserve">Generare </w:t>
+      </w:r>
+      <w:r>
+        <w:t>casualmente il giocatore che inizierà la partita;</w:t>
+      </w:r>
+    </w:p>
+    <w:p>
+      <w:pPr>
+        <w:pStyle w:val="Paragrafoelenco"/>
+        <w:numPr>
+          <w:ilvl w:val="0"/>
+          <w:numId w:val="4"/>
+        </w:numPr>
+      </w:pPr>
+      <w:r>
+        <w:t xml:space="preserve">Vince </w:t>
+      </w:r>
+      <w:r>
+        <w:t>la partita che indovina più coppie.</w:t>
+      </w:r>
+    </w:p>
+    <w:p>
+      <w:pPr>
+        <w:rPr>
+          <w:b/>
+          <w:bCs/>
+          <w:color w:val="0070C0"/>
+          <w:sz w:val="24"/>
+          <w:szCs w:val="24"/>
+        </w:rPr>
+      </w:pPr>
+      <w:r>
         <w:drawing>
-          <wp:anchor distT="0" distB="0" distL="114300" distR="114300" simplePos="0" relativeHeight="251661312" behindDoc="0" locked="0" layoutInCell="1" allowOverlap="1" wp14:anchorId="38E5972D" wp14:editId="1C1A39F8">
+          <wp:anchor distT="0" distB="0" distL="114300" distR="114300" simplePos="0" relativeHeight="251660288" behindDoc="0" locked="0" layoutInCell="1" allowOverlap="1" wp14:anchorId="3220C4BC" wp14:editId="22B92D14">
             <wp:simplePos x="0" y="0"/>
             <wp:positionH relativeFrom="margin">
-              <wp:posOffset>4915535</wp:posOffset>
+              <wp:posOffset>5586095</wp:posOffset>
             </wp:positionH>
-            <wp:positionV relativeFrom="margin">
-              <wp:posOffset>4359275</wp:posOffset>
+            <wp:positionV relativeFrom="paragraph">
+              <wp:posOffset>139700</wp:posOffset>
+            </wp:positionV>
+            <wp:extent cx="525780" cy="657225"/>
+            <wp:effectExtent l="0" t="0" r="7620" b="9525"/>
+            <wp:wrapSquare wrapText="bothSides"/>
+            <wp:docPr id="26" name="Immagine 26" descr="WinRAR is Windows 10 compatible"/>
+            <wp:cNvGraphicFramePr>
+              <a:graphicFrameLocks xmlns:a="http://schemas.openxmlformats.org/drawingml/2006/main" noChangeAspect="1"/>
+            </wp:cNvGraphicFramePr>
+            <a:graphic xmlns:a="http://schemas.openxmlformats.org/drawingml/2006/main">
+              <a:graphicData uri="http://schemas.openxmlformats.org/drawingml/2006/picture">
+                <pic:pic xmlns:pic="http://schemas.openxmlformats.org/drawingml/2006/picture">
+                  <pic:nvPicPr>
+                    <pic:cNvPr id="0" name="Picture 1" descr="WinRAR is Windows 10 compatible"/>
+                    <pic:cNvPicPr>
+                      <a:picLocks noChangeAspect="1" noChangeArrowheads="1"/>
+                    </pic:cNvPicPr>
+                  </pic:nvPicPr>
+                  <pic:blipFill>
+                    <a:blip r:embed="rId9" cstate="print">
+                      <a:extLst>
+                        <a:ext uri="{28A0092B-C50C-407E-A947-70E740481C1C}">
+                          <a14:useLocalDpi xmlns:a14="http://schemas.microsoft.com/office/drawing/2010/main" val="0"/>
+                        </a:ext>
+                      </a:extLst>
+                    </a:blip>
+                    <a:srcRect/>
+                    <a:stretch>
+                      <a:fillRect/>
+                    </a:stretch>
+                  </pic:blipFill>
+                  <pic:spPr bwMode="auto">
+                    <a:xfrm>
+                      <a:off x="0" y="0"/>
+                      <a:ext cx="525780" cy="657225"/>
+                    </a:xfrm>
+                    <a:prstGeom prst="rect">
+                      <a:avLst/>
+                    </a:prstGeom>
+                    <a:noFill/>
+                    <a:ln>
+                      <a:noFill/>
+                    </a:ln>
+                  </pic:spPr>
+                </pic:pic>
+              </a:graphicData>
+            </a:graphic>
+            <wp14:sizeRelH relativeFrom="margin">
+              <wp14:pctWidth>0</wp14:pctWidth>
+            </wp14:sizeRelH>
+            <wp14:sizeRelV relativeFrom="margin">
+              <wp14:pctHeight>0</wp14:pctHeight>
+            </wp14:sizeRelV>
+          </wp:anchor>
+        </w:drawing>
+      </w:r>
+      <w:r>
+        <w:drawing>
+          <wp:anchor distT="0" distB="0" distL="114300" distR="114300" simplePos="0" relativeHeight="251661312" behindDoc="0" locked="0" layoutInCell="1" allowOverlap="1" wp14:anchorId="559381AF" wp14:editId="3E32176B">
+            <wp:simplePos x="0" y="0"/>
+            <wp:positionH relativeFrom="margin">
+              <wp:posOffset>4781550</wp:posOffset>
+            </wp:positionH>
+            <wp:positionV relativeFrom="paragraph">
+              <wp:posOffset>13335</wp:posOffset>
             </wp:positionV>
             <wp:extent cx="781050" cy="914400"/>
             <wp:effectExtent l="0" t="0" r="0" b="0"/>
@@ -388,7 +564,7 @@
                     </pic:cNvPicPr>
                   </pic:nvPicPr>
                   <pic:blipFill>
-                    <a:blip r:embed="rId8" cstate="print">
+                    <a:blip r:embed="rId10" cstate="print">
                       <a:extLst>
                         <a:ext uri="{28A0092B-C50C-407E-A947-70E740481C1C}">
                           <a14:useLocalDpi xmlns:a14="http://schemas.microsoft.com/office/drawing/2010/main" val="0"/>
@@ -426,69 +602,14 @@
         </w:drawing>
       </w:r>
       <w:r>
-        <w:t>Il gioco</w:t>
-      </w:r>
-      <w:r>
-        <w:t xml:space="preserve"> può essere utilizzato da qualunque tipo di utente, dal meno al più esperto. Probabilmente, se sottoposto a classificazione, riceverebbe un’etichetta </w:t>
-      </w:r>
-      <w:r>
-        <w:rPr>
-          <w:b/>
-          <w:bCs/>
-        </w:rPr>
-        <w:t>PEGI 3</w:t>
-      </w:r>
-      <w:r>
-        <w:t>, visto che non contiene rumori o scene che possono spaventare bambini piccoli e non è presente per nulla violenza.</w:t>
-      </w:r>
-      <w:r>
-        <w:br/>
-        <w:t xml:space="preserve">Per maggiori informazioni sulla classificazione </w:t>
-      </w:r>
-      <w:r>
-        <w:rPr>
-          <w:b/>
-          <w:bCs/>
-        </w:rPr>
-        <w:t>PEGI</w:t>
-      </w:r>
-      <w:r>
-        <w:t xml:space="preserve">, visitare il sito </w:t>
-      </w:r>
-      <w:hyperlink r:id="rId9" w:history="1">
-        <w:r>
-          <w:rPr>
-            <w:rStyle w:val="Collegamentoipertestuale"/>
-          </w:rPr>
-          <w:t>http://www.pegi.info/</w:t>
-        </w:r>
-      </w:hyperlink>
-      <w:r>
-        <w:t>.</w:t>
-      </w:r>
-    </w:p>
-    <w:p>
-      <w:pPr>
-        <w:rPr>
-          <w:b/>
-          <w:bCs/>
-          <w:color w:val="0070C0"/>
-          <w:sz w:val="24"/>
-          <w:szCs w:val="24"/>
-        </w:rPr>
-      </w:pPr>
-      <w:r>
-        <w:rPr>
-          <w:noProof/>
-        </w:rPr>
         <w:drawing>
-          <wp:anchor distT="0" distB="0" distL="114300" distR="114300" simplePos="0" relativeHeight="251662336" behindDoc="0" locked="0" layoutInCell="1" allowOverlap="1" wp14:anchorId="1C4193B8" wp14:editId="1622405A">
+          <wp:anchor distT="0" distB="0" distL="114300" distR="114300" simplePos="0" relativeHeight="251662336" behindDoc="0" locked="0" layoutInCell="1" allowOverlap="1" wp14:anchorId="1B16E538" wp14:editId="704CCA6D">
             <wp:simplePos x="0" y="0"/>
             <wp:positionH relativeFrom="margin">
-              <wp:posOffset>4351655</wp:posOffset>
+              <wp:posOffset>4176395</wp:posOffset>
             </wp:positionH>
-            <wp:positionV relativeFrom="margin">
-              <wp:posOffset>4479290</wp:posOffset>
+            <wp:positionV relativeFrom="paragraph">
+              <wp:posOffset>113030</wp:posOffset>
             </wp:positionV>
             <wp:extent cx="625475" cy="706120"/>
             <wp:effectExtent l="0" t="0" r="3175" b="0"/>
@@ -507,7 +628,7 @@
                     </pic:cNvPicPr>
                   </pic:nvPicPr>
                   <pic:blipFill>
-                    <a:blip r:embed="rId10" cstate="print">
+                    <a:blip r:embed="rId11" cstate="print">
                       <a:extLst>
                         <a:ext uri="{28A0092B-C50C-407E-A947-70E740481C1C}">
                           <a14:useLocalDpi xmlns:a14="http://schemas.microsoft.com/office/drawing/2010/main" val="0"/>
@@ -546,73 +667,6 @@
       </w:r>
       <w:r>
         <w:rPr>
-          <w:noProof/>
-        </w:rPr>
-        <w:drawing>
-          <wp:anchor distT="0" distB="0" distL="114300" distR="114300" simplePos="0" relativeHeight="251660288" behindDoc="0" locked="0" layoutInCell="1" allowOverlap="1" wp14:anchorId="62C87B82" wp14:editId="5B5CE74C">
-            <wp:simplePos x="0" y="0"/>
-            <wp:positionH relativeFrom="margin">
-              <wp:posOffset>5669915</wp:posOffset>
-            </wp:positionH>
-            <wp:positionV relativeFrom="margin">
-              <wp:posOffset>4485640</wp:posOffset>
-            </wp:positionV>
-            <wp:extent cx="525780" cy="657225"/>
-            <wp:effectExtent l="0" t="0" r="7620" b="9525"/>
-            <wp:wrapSquare wrapText="bothSides"/>
-            <wp:docPr id="26" name="Immagine 26" descr="WinRAR is Windows 10 compatible"/>
-            <wp:cNvGraphicFramePr>
-              <a:graphicFrameLocks xmlns:a="http://schemas.openxmlformats.org/drawingml/2006/main" noChangeAspect="1"/>
-            </wp:cNvGraphicFramePr>
-            <a:graphic xmlns:a="http://schemas.openxmlformats.org/drawingml/2006/main">
-              <a:graphicData uri="http://schemas.openxmlformats.org/drawingml/2006/picture">
-                <pic:pic xmlns:pic="http://schemas.openxmlformats.org/drawingml/2006/picture">
-                  <pic:nvPicPr>
-                    <pic:cNvPr id="0" name="Picture 1" descr="WinRAR is Windows 10 compatible"/>
-                    <pic:cNvPicPr>
-                      <a:picLocks noChangeAspect="1" noChangeArrowheads="1"/>
-                    </pic:cNvPicPr>
-                  </pic:nvPicPr>
-                  <pic:blipFill>
-                    <a:blip r:embed="rId11" cstate="print">
-                      <a:extLst>
-                        <a:ext uri="{28A0092B-C50C-407E-A947-70E740481C1C}">
-                          <a14:useLocalDpi xmlns:a14="http://schemas.microsoft.com/office/drawing/2010/main" val="0"/>
-                        </a:ext>
-                      </a:extLst>
-                    </a:blip>
-                    <a:srcRect/>
-                    <a:stretch>
-                      <a:fillRect/>
-                    </a:stretch>
-                  </pic:blipFill>
-                  <pic:spPr bwMode="auto">
-                    <a:xfrm>
-                      <a:off x="0" y="0"/>
-                      <a:ext cx="525780" cy="657225"/>
-                    </a:xfrm>
-                    <a:prstGeom prst="rect">
-                      <a:avLst/>
-                    </a:prstGeom>
-                    <a:noFill/>
-                    <a:ln>
-                      <a:noFill/>
-                    </a:ln>
-                  </pic:spPr>
-                </pic:pic>
-              </a:graphicData>
-            </a:graphic>
-            <wp14:sizeRelH relativeFrom="margin">
-              <wp14:pctWidth>0</wp14:pctWidth>
-            </wp14:sizeRelH>
-            <wp14:sizeRelV relativeFrom="margin">
-              <wp14:pctHeight>0</wp14:pctHeight>
-            </wp14:sizeRelV>
-          </wp:anchor>
-        </w:drawing>
-      </w:r>
-      <w:r>
-        <w:rPr>
           <w:b/>
           <w:bCs/>
           <w:color w:val="0070C0"/>
@@ -646,13 +700,27 @@
         <w:rPr>
           <w:vertAlign w:val="superscript"/>
         </w:rPr>
-        <w:t xml:space="preserve"> TM </w:t>
+        <w:t xml:space="preserve"> </w:t>
+      </w:r>
+      <w:proofErr w:type="gramStart"/>
+      <w:r>
+        <w:rPr>
+          <w:vertAlign w:val="superscript"/>
+        </w:rPr>
+        <w:t xml:space="preserve">TM </w:t>
       </w:r>
       <w:r>
         <w:t>,</w:t>
       </w:r>
-      <w:r>
-        <w:t xml:space="preserve"> basata su .NET Framework 4.7.2. Attraverso l’esecuzione di più test, è stato riscontrato che il software è compatibile con le seguenti versioni di Windows, purché abbiano installato il framework di Microsoft appena citato:</w:t>
+      <w:proofErr w:type="gramEnd"/>
+      <w:r>
+        <w:t xml:space="preserve"> basata su .NET Framework 4.7.2</w:t>
+      </w:r>
+      <w:r>
+        <w:t>, il quale è compatibile con le seguenti versioni di Windows</w:t>
+      </w:r>
+      <w:r>
+        <w:t>:</w:t>
       </w:r>
     </w:p>
     <w:p>
@@ -731,6 +799,13 @@
         <w:t xml:space="preserve"> 10 </w:t>
       </w:r>
     </w:p>
+    <w:p/>
+    <w:p/>
+    <w:p/>
+    <w:p>
+      <w:bookmarkStart w:id="0" w:name="_GoBack"/>
+      <w:bookmarkEnd w:id="0"/>
+    </w:p>
     <w:p>
       <w:pPr>
         <w:rPr>
@@ -749,6 +824,7 @@
           <w:sz w:val="24"/>
           <w:szCs w:val="24"/>
         </w:rPr>
+        <w:lastRenderedPageBreak/>
         <w:t>Requisiti hardware necessari</w:t>
       </w:r>
     </w:p>
@@ -872,7 +948,7 @@
 </file>
 
 <file path=word/endnotes.xml><?xml version="1.0" encoding="utf-8"?>
-<w:endnotes xmlns:wpc="http://schemas.microsoft.com/office/word/2010/wordprocessingCanvas" xmlns:cx="http://schemas.microsoft.com/office/drawing/2014/chartex" xmlns:cx1="http://schemas.microsoft.com/office/drawing/2015/9/8/chartex" xmlns:cx2="http://schemas.microsoft.com/office/drawing/2015/10/21/chartex" xmlns:cx3="http://schemas.microsoft.com/office/drawing/2016/5/9/chartex" xmlns:cx4="http://schemas.microsoft.com/office/drawing/2016/5/10/chartex" xmlns:cx5="http://schemas.microsoft.com/office/drawing/2016/5/11/chartex" xmlns:cx6="http://schemas.microsoft.com/office/drawing/2016/5/12/chartex" xmlns:cx7="http://schemas.microsoft.com/office/drawing/2016/5/13/chartex" xmlns:cx8="http://schemas.microsoft.com/office/drawing/2016/5/14/chartex" xmlns:mc="http://schemas.openxmlformats.org/markup-compatibility/2006" xmlns:aink="http://schemas.microsoft.com/office/drawing/2016/ink" xmlns:am3d="http://schemas.microsoft.com/office/drawing/2017/model3d" xmlns:o="urn:schemas-microsoft-com:office:office" xmlns:r="http://schemas.openxmlformats.org/officeDocument/2006/relationships" xmlns:m="http://schemas.openxmlformats.org/officeDocument/2006/math" xmlns:v="urn:schemas-microsoft-com:vml" xmlns:wp14="http://schemas.microsoft.com/office/word/2010/wordprocessingDrawing" xmlns:wp="http://schemas.openxmlformats.org/drawingml/2006/wordprocessingDrawing" xmlns:w10="urn:schemas-microsoft-com:office:word" xmlns:w="http://schemas.openxmlformats.org/wordprocessingml/2006/main" xmlns:w14="http://schemas.microsoft.com/office/word/2010/wordml" xmlns:w15="http://schemas.microsoft.com/office/word/2012/wordml" xmlns:w16cex="http://schemas.microsoft.com/office/word/2018/wordml/cex" xmlns:w16cid="http://schemas.microsoft.com/office/word/2016/wordml/cid" xmlns:w16="http://schemas.microsoft.com/office/word/2018/wordml" xmlns:w16sdtdh="http://schemas.microsoft.com/office/word/2020/wordml/sdtdatahash" xmlns:w16se="http://schemas.microsoft.com/office/word/2015/wordml/symex" xmlns:wpg="http://schemas.microsoft.com/office/word/2010/wordprocessingGroup" xmlns:wpi="http://schemas.microsoft.com/office/word/2010/wordprocessingInk" xmlns:wne="http://schemas.microsoft.com/office/word/2006/wordml" xmlns:wps="http://schemas.microsoft.com/office/word/2010/wordprocessingShape" mc:Ignorable="w14 w15 w16se w16cid w16 w16cex w16sdtdh wp14">
+<w:endnotes xmlns:wpc="http://schemas.microsoft.com/office/word/2010/wordprocessingCanvas" xmlns:mc="http://schemas.openxmlformats.org/markup-compatibility/2006" xmlns:o="urn:schemas-microsoft-com:office:office" xmlns:r="http://schemas.openxmlformats.org/officeDocument/2006/relationships" xmlns:m="http://schemas.openxmlformats.org/officeDocument/2006/math" xmlns:v="urn:schemas-microsoft-com:vml" xmlns:wp14="http://schemas.microsoft.com/office/word/2010/wordprocessingDrawing" xmlns:wp="http://schemas.openxmlformats.org/drawingml/2006/wordprocessingDrawing" xmlns:w10="urn:schemas-microsoft-com:office:word" xmlns:w="http://schemas.openxmlformats.org/wordprocessingml/2006/main" xmlns:w14="http://schemas.microsoft.com/office/word/2010/wordml" xmlns:w15="http://schemas.microsoft.com/office/word/2012/wordml" xmlns:wpg="http://schemas.microsoft.com/office/word/2010/wordprocessingGroup" xmlns:wpi="http://schemas.microsoft.com/office/word/2010/wordprocessingInk" xmlns:wne="http://schemas.microsoft.com/office/word/2006/wordml" xmlns:wps="http://schemas.microsoft.com/office/word/2010/wordprocessingShape" mc:Ignorable="w14 w15 wp14">
   <w:endnote w:type="separator" w:id="-1">
     <w:p>
       <w:pPr>
@@ -897,7 +973,7 @@
 </file>
 
 <file path=word/footnotes.xml><?xml version="1.0" encoding="utf-8"?>
-<w:footnotes xmlns:wpc="http://schemas.microsoft.com/office/word/2010/wordprocessingCanvas" xmlns:cx="http://schemas.microsoft.com/office/drawing/2014/chartex" xmlns:cx1="http://schemas.microsoft.com/office/drawing/2015/9/8/chartex" xmlns:cx2="http://schemas.microsoft.com/office/drawing/2015/10/21/chartex" xmlns:cx3="http://schemas.microsoft.com/office/drawing/2016/5/9/chartex" xmlns:cx4="http://schemas.microsoft.com/office/drawing/2016/5/10/chartex" xmlns:cx5="http://schemas.microsoft.com/office/drawing/2016/5/11/chartex" xmlns:cx6="http://schemas.microsoft.com/office/drawing/2016/5/12/chartex" xmlns:cx7="http://schemas.microsoft.com/office/drawing/2016/5/13/chartex" xmlns:cx8="http://schemas.microsoft.com/office/drawing/2016/5/14/chartex" xmlns:mc="http://schemas.openxmlformats.org/markup-compatibility/2006" xmlns:aink="http://schemas.microsoft.com/office/drawing/2016/ink" xmlns:am3d="http://schemas.microsoft.com/office/drawing/2017/model3d" xmlns:o="urn:schemas-microsoft-com:office:office" xmlns:r="http://schemas.openxmlformats.org/officeDocument/2006/relationships" xmlns:m="http://schemas.openxmlformats.org/officeDocument/2006/math" xmlns:v="urn:schemas-microsoft-com:vml" xmlns:wp14="http://schemas.microsoft.com/office/word/2010/wordprocessingDrawing" xmlns:wp="http://schemas.openxmlformats.org/drawingml/2006/wordprocessingDrawing" xmlns:w10="urn:schemas-microsoft-com:office:word" xmlns:w="http://schemas.openxmlformats.org/wordprocessingml/2006/main" xmlns:w14="http://schemas.microsoft.com/office/word/2010/wordml" xmlns:w15="http://schemas.microsoft.com/office/word/2012/wordml" xmlns:w16cex="http://schemas.microsoft.com/office/word/2018/wordml/cex" xmlns:w16cid="http://schemas.microsoft.com/office/word/2016/wordml/cid" xmlns:w16="http://schemas.microsoft.com/office/word/2018/wordml" xmlns:w16sdtdh="http://schemas.microsoft.com/office/word/2020/wordml/sdtdatahash" xmlns:w16se="http://schemas.microsoft.com/office/word/2015/wordml/symex" xmlns:wpg="http://schemas.microsoft.com/office/word/2010/wordprocessingGroup" xmlns:wpi="http://schemas.microsoft.com/office/word/2010/wordprocessingInk" xmlns:wne="http://schemas.microsoft.com/office/word/2006/wordml" xmlns:wps="http://schemas.microsoft.com/office/word/2010/wordprocessingShape" mc:Ignorable="w14 w15 w16se w16cid w16 w16cex w16sdtdh wp14">
+<w:footnotes xmlns:wpc="http://schemas.microsoft.com/office/word/2010/wordprocessingCanvas" xmlns:mc="http://schemas.openxmlformats.org/markup-compatibility/2006" xmlns:o="urn:schemas-microsoft-com:office:office" xmlns:r="http://schemas.openxmlformats.org/officeDocument/2006/relationships" xmlns:m="http://schemas.openxmlformats.org/officeDocument/2006/math" xmlns:v="urn:schemas-microsoft-com:vml" xmlns:wp14="http://schemas.microsoft.com/office/word/2010/wordprocessingDrawing" xmlns:wp="http://schemas.openxmlformats.org/drawingml/2006/wordprocessingDrawing" xmlns:w10="urn:schemas-microsoft-com:office:word" xmlns:w="http://schemas.openxmlformats.org/wordprocessingml/2006/main" xmlns:w14="http://schemas.microsoft.com/office/word/2010/wordml" xmlns:w15="http://schemas.microsoft.com/office/word/2012/wordml" xmlns:wpg="http://schemas.microsoft.com/office/word/2010/wordprocessingGroup" xmlns:wpi="http://schemas.microsoft.com/office/word/2010/wordprocessingInk" xmlns:wne="http://schemas.microsoft.com/office/word/2006/wordml" xmlns:wps="http://schemas.microsoft.com/office/word/2010/wordprocessingShape" mc:Ignorable="w14 w15 wp14">
   <w:footnote w:type="separator" w:id="-1">
     <w:p>
       <w:pPr>
@@ -922,7 +998,7 @@
 </file>
 
 <file path=word/header1.xml><?xml version="1.0" encoding="utf-8"?>
-<w:hdr xmlns:wpc="http://schemas.microsoft.com/office/word/2010/wordprocessingCanvas" xmlns:cx="http://schemas.microsoft.com/office/drawing/2014/chartex" xmlns:cx1="http://schemas.microsoft.com/office/drawing/2015/9/8/chartex" xmlns:cx2="http://schemas.microsoft.com/office/drawing/2015/10/21/chartex" xmlns:cx3="http://schemas.microsoft.com/office/drawing/2016/5/9/chartex" xmlns:cx4="http://schemas.microsoft.com/office/drawing/2016/5/10/chartex" xmlns:cx5="http://schemas.microsoft.com/office/drawing/2016/5/11/chartex" xmlns:cx6="http://schemas.microsoft.com/office/drawing/2016/5/12/chartex" xmlns:cx7="http://schemas.microsoft.com/office/drawing/2016/5/13/chartex" xmlns:cx8="http://schemas.microsoft.com/office/drawing/2016/5/14/chartex" xmlns:mc="http://schemas.openxmlformats.org/markup-compatibility/2006" xmlns:aink="http://schemas.microsoft.com/office/drawing/2016/ink" xmlns:am3d="http://schemas.microsoft.com/office/drawing/2017/model3d" xmlns:o="urn:schemas-microsoft-com:office:office" xmlns:r="http://schemas.openxmlformats.org/officeDocument/2006/relationships" xmlns:m="http://schemas.openxmlformats.org/officeDocument/2006/math" xmlns:v="urn:schemas-microsoft-com:vml" xmlns:wp14="http://schemas.microsoft.com/office/word/2010/wordprocessingDrawing" xmlns:wp="http://schemas.openxmlformats.org/drawingml/2006/wordprocessingDrawing" xmlns:w10="urn:schemas-microsoft-com:office:word" xmlns:w="http://schemas.openxmlformats.org/wordprocessingml/2006/main" xmlns:w14="http://schemas.microsoft.com/office/word/2010/wordml" xmlns:w15="http://schemas.microsoft.com/office/word/2012/wordml" xmlns:w16cex="http://schemas.microsoft.com/office/word/2018/wordml/cex" xmlns:w16cid="http://schemas.microsoft.com/office/word/2016/wordml/cid" xmlns:w16="http://schemas.microsoft.com/office/word/2018/wordml" xmlns:w16sdtdh="http://schemas.microsoft.com/office/word/2020/wordml/sdtdatahash" xmlns:w16se="http://schemas.microsoft.com/office/word/2015/wordml/symex" xmlns:wpg="http://schemas.microsoft.com/office/word/2010/wordprocessingGroup" xmlns:wpi="http://schemas.microsoft.com/office/word/2010/wordprocessingInk" xmlns:wne="http://schemas.microsoft.com/office/word/2006/wordml" xmlns:wps="http://schemas.microsoft.com/office/word/2010/wordprocessingShape" mc:Ignorable="w14 w15 w16se w16cid w16 w16cex w16sdtdh wp14">
+<w:hdr xmlns:wpc="http://schemas.microsoft.com/office/word/2010/wordprocessingCanvas" xmlns:mc="http://schemas.openxmlformats.org/markup-compatibility/2006" xmlns:o="urn:schemas-microsoft-com:office:office" xmlns:r="http://schemas.openxmlformats.org/officeDocument/2006/relationships" xmlns:m="http://schemas.openxmlformats.org/officeDocument/2006/math" xmlns:v="urn:schemas-microsoft-com:vml" xmlns:wp14="http://schemas.microsoft.com/office/word/2010/wordprocessingDrawing" xmlns:wp="http://schemas.openxmlformats.org/drawingml/2006/wordprocessingDrawing" xmlns:w10="urn:schemas-microsoft-com:office:word" xmlns:w="http://schemas.openxmlformats.org/wordprocessingml/2006/main" xmlns:w14="http://schemas.microsoft.com/office/word/2010/wordml" xmlns:w15="http://schemas.microsoft.com/office/word/2012/wordml" xmlns:wpg="http://schemas.microsoft.com/office/word/2010/wordprocessingGroup" xmlns:wpi="http://schemas.microsoft.com/office/word/2010/wordprocessingInk" xmlns:wne="http://schemas.microsoft.com/office/word/2006/wordml" xmlns:wps="http://schemas.microsoft.com/office/word/2010/wordprocessingShape" mc:Ignorable="w14 w15 wp14">
   <w:p>
     <w:pPr>
       <w:pStyle w:val="Intestazione"/>
@@ -943,8 +1019,122 @@
 </file>
 
 <file path=word/numbering.xml><?xml version="1.0" encoding="utf-8"?>
-<w:numbering xmlns:wpc="http://schemas.microsoft.com/office/word/2010/wordprocessingCanvas" xmlns:cx="http://schemas.microsoft.com/office/drawing/2014/chartex" xmlns:cx1="http://schemas.microsoft.com/office/drawing/2015/9/8/chartex" xmlns:cx2="http://schemas.microsoft.com/office/drawing/2015/10/21/chartex" xmlns:cx3="http://schemas.microsoft.com/office/drawing/2016/5/9/chartex" xmlns:cx4="http://schemas.microsoft.com/office/drawing/2016/5/10/chartex" xmlns:cx5="http://schemas.microsoft.com/office/drawing/2016/5/11/chartex" xmlns:cx6="http://schemas.microsoft.com/office/drawing/2016/5/12/chartex" xmlns:cx7="http://schemas.microsoft.com/office/drawing/2016/5/13/chartex" xmlns:cx8="http://schemas.microsoft.com/office/drawing/2016/5/14/chartex" xmlns:mc="http://schemas.openxmlformats.org/markup-compatibility/2006" xmlns:aink="http://schemas.microsoft.com/office/drawing/2016/ink" xmlns:am3d="http://schemas.microsoft.com/office/drawing/2017/model3d" xmlns:o="urn:schemas-microsoft-com:office:office" xmlns:r="http://schemas.openxmlformats.org/officeDocument/2006/relationships" xmlns:m="http://schemas.openxmlformats.org/officeDocument/2006/math" xmlns:v="urn:schemas-microsoft-com:vml" xmlns:wp14="http://schemas.microsoft.com/office/word/2010/wordprocessingDrawing" xmlns:wp="http://schemas.openxmlformats.org/drawingml/2006/wordprocessingDrawing" xmlns:w10="urn:schemas-microsoft-com:office:word" xmlns:w="http://schemas.openxmlformats.org/wordprocessingml/2006/main" xmlns:w14="http://schemas.microsoft.com/office/word/2010/wordml" xmlns:w15="http://schemas.microsoft.com/office/word/2012/wordml" xmlns:w16cex="http://schemas.microsoft.com/office/word/2018/wordml/cex" xmlns:w16cid="http://schemas.microsoft.com/office/word/2016/wordml/cid" xmlns:w16="http://schemas.microsoft.com/office/word/2018/wordml" xmlns:w16sdtdh="http://schemas.microsoft.com/office/word/2020/wordml/sdtdatahash" xmlns:w16se="http://schemas.microsoft.com/office/word/2015/wordml/symex" xmlns:wpg="http://schemas.microsoft.com/office/word/2010/wordprocessingGroup" xmlns:wpi="http://schemas.microsoft.com/office/word/2010/wordprocessingInk" xmlns:wne="http://schemas.microsoft.com/office/word/2006/wordml" xmlns:wps="http://schemas.microsoft.com/office/word/2010/wordprocessingShape" mc:Ignorable="w14 w15 w16se w16cid w16 w16cex w16sdtdh wp14">
+<w:numbering xmlns:wpc="http://schemas.microsoft.com/office/word/2010/wordprocessingCanvas" xmlns:mc="http://schemas.openxmlformats.org/markup-compatibility/2006" xmlns:o="urn:schemas-microsoft-com:office:office" xmlns:r="http://schemas.openxmlformats.org/officeDocument/2006/relationships" xmlns:m="http://schemas.openxmlformats.org/officeDocument/2006/math" xmlns:v="urn:schemas-microsoft-com:vml" xmlns:wp14="http://schemas.microsoft.com/office/word/2010/wordprocessingDrawing" xmlns:wp="http://schemas.openxmlformats.org/drawingml/2006/wordprocessingDrawing" xmlns:w10="urn:schemas-microsoft-com:office:word" xmlns:w="http://schemas.openxmlformats.org/wordprocessingml/2006/main" xmlns:w14="http://schemas.microsoft.com/office/word/2010/wordml" xmlns:w15="http://schemas.microsoft.com/office/word/2012/wordml" xmlns:wpg="http://schemas.microsoft.com/office/word/2010/wordprocessingGroup" xmlns:wpi="http://schemas.microsoft.com/office/word/2010/wordprocessingInk" xmlns:wne="http://schemas.microsoft.com/office/word/2006/wordml" xmlns:wps="http://schemas.microsoft.com/office/word/2010/wordprocessingShape" mc:Ignorable="w14 w15 wp14">
   <w:abstractNum w:abstractNumId="0" w15:restartNumberingAfterBreak="0">
+    <w:nsid w:val="04F26E53"/>
+    <w:multiLevelType w:val="hybridMultilevel"/>
+    <w:tmpl w:val="32F40BD0"/>
+    <w:lvl w:ilvl="0" w:tplc="ADF89AB6">
+      <w:start w:val="1"/>
+      <w:numFmt w:val="bullet"/>
+      <w:lvlText w:val=""/>
+      <w:lvlJc w:val="left"/>
+      <w:pPr>
+        <w:ind w:left="720" w:hanging="360"/>
+      </w:pPr>
+      <w:rPr>
+        <w:rFonts w:ascii="Symbol" w:hAnsi="Symbol" w:hint="default"/>
+        <w:color w:val="0070C0"/>
+      </w:rPr>
+    </w:lvl>
+    <w:lvl w:ilvl="1" w:tplc="04100003" w:tentative="1">
+      <w:start w:val="1"/>
+      <w:numFmt w:val="bullet"/>
+      <w:lvlText w:val="o"/>
+      <w:lvlJc w:val="left"/>
+      <w:pPr>
+        <w:ind w:left="1440" w:hanging="360"/>
+      </w:pPr>
+      <w:rPr>
+        <w:rFonts w:ascii="Courier New" w:hAnsi="Courier New" w:cs="Courier New" w:hint="default"/>
+      </w:rPr>
+    </w:lvl>
+    <w:lvl w:ilvl="2" w:tplc="04100005" w:tentative="1">
+      <w:start w:val="1"/>
+      <w:numFmt w:val="bullet"/>
+      <w:lvlText w:val=""/>
+      <w:lvlJc w:val="left"/>
+      <w:pPr>
+        <w:ind w:left="2160" w:hanging="360"/>
+      </w:pPr>
+      <w:rPr>
+        <w:rFonts w:ascii="Wingdings" w:hAnsi="Wingdings" w:hint="default"/>
+      </w:rPr>
+    </w:lvl>
+    <w:lvl w:ilvl="3" w:tplc="04100001" w:tentative="1">
+      <w:start w:val="1"/>
+      <w:numFmt w:val="bullet"/>
+      <w:lvlText w:val=""/>
+      <w:lvlJc w:val="left"/>
+      <w:pPr>
+        <w:ind w:left="2880" w:hanging="360"/>
+      </w:pPr>
+      <w:rPr>
+        <w:rFonts w:ascii="Symbol" w:hAnsi="Symbol" w:hint="default"/>
+      </w:rPr>
+    </w:lvl>
+    <w:lvl w:ilvl="4" w:tplc="04100003" w:tentative="1">
+      <w:start w:val="1"/>
+      <w:numFmt w:val="bullet"/>
+      <w:lvlText w:val="o"/>
+      <w:lvlJc w:val="left"/>
+      <w:pPr>
+        <w:ind w:left="3600" w:hanging="360"/>
+      </w:pPr>
+      <w:rPr>
+        <w:rFonts w:ascii="Courier New" w:hAnsi="Courier New" w:cs="Courier New" w:hint="default"/>
+      </w:rPr>
+    </w:lvl>
+    <w:lvl w:ilvl="5" w:tplc="04100005" w:tentative="1">
+      <w:start w:val="1"/>
+      <w:numFmt w:val="bullet"/>
+      <w:lvlText w:val=""/>
+      <w:lvlJc w:val="left"/>
+      <w:pPr>
+        <w:ind w:left="4320" w:hanging="360"/>
+      </w:pPr>
+      <w:rPr>
+        <w:rFonts w:ascii="Wingdings" w:hAnsi="Wingdings" w:hint="default"/>
+      </w:rPr>
+    </w:lvl>
+    <w:lvl w:ilvl="6" w:tplc="04100001" w:tentative="1">
+      <w:start w:val="1"/>
+      <w:numFmt w:val="bullet"/>
+      <w:lvlText w:val=""/>
+      <w:lvlJc w:val="left"/>
+      <w:pPr>
+        <w:ind w:left="5040" w:hanging="360"/>
+      </w:pPr>
+      <w:rPr>
+        <w:rFonts w:ascii="Symbol" w:hAnsi="Symbol" w:hint="default"/>
+      </w:rPr>
+    </w:lvl>
+    <w:lvl w:ilvl="7" w:tplc="04100003" w:tentative="1">
+      <w:start w:val="1"/>
+      <w:numFmt w:val="bullet"/>
+      <w:lvlText w:val="o"/>
+      <w:lvlJc w:val="left"/>
+      <w:pPr>
+        <w:ind w:left="5760" w:hanging="360"/>
+      </w:pPr>
+      <w:rPr>
+        <w:rFonts w:ascii="Courier New" w:hAnsi="Courier New" w:cs="Courier New" w:hint="default"/>
+      </w:rPr>
+    </w:lvl>
+    <w:lvl w:ilvl="8" w:tplc="04100005" w:tentative="1">
+      <w:start w:val="1"/>
+      <w:numFmt w:val="bullet"/>
+      <w:lvlText w:val=""/>
+      <w:lvlJc w:val="left"/>
+      <w:pPr>
+        <w:ind w:left="6480" w:hanging="360"/>
+      </w:pPr>
+      <w:rPr>
+        <w:rFonts w:ascii="Wingdings" w:hAnsi="Wingdings" w:hint="default"/>
+      </w:rPr>
+    </w:lvl>
+  </w:abstractNum>
+  <w:abstractNum w:abstractNumId="1" w15:restartNumberingAfterBreak="0">
     <w:nsid w:val="0D620ED0"/>
     <w:multiLevelType w:val="hybridMultilevel"/>
     <w:tmpl w:val="0420AA24"/>
@@ -1058,7 +1248,119 @@
       </w:rPr>
     </w:lvl>
   </w:abstractNum>
-  <w:abstractNum w:abstractNumId="1" w15:restartNumberingAfterBreak="0">
+  <w:abstractNum w:abstractNumId="2" w15:restartNumberingAfterBreak="0">
+    <w:nsid w:val="2D6419FC"/>
+    <w:multiLevelType w:val="hybridMultilevel"/>
+    <w:tmpl w:val="6396DC74"/>
+    <w:lvl w:ilvl="0" w:tplc="42AC4F3E">
+      <w:numFmt w:val="bullet"/>
+      <w:lvlText w:val="-"/>
+      <w:lvlJc w:val="left"/>
+      <w:pPr>
+        <w:ind w:left="720" w:hanging="360"/>
+      </w:pPr>
+      <w:rPr>
+        <w:rFonts w:ascii="Calibri" w:eastAsiaTheme="minorHAnsi" w:hAnsi="Calibri" w:cs="Calibri" w:hint="default"/>
+      </w:rPr>
+    </w:lvl>
+    <w:lvl w:ilvl="1" w:tplc="04100003" w:tentative="1">
+      <w:start w:val="1"/>
+      <w:numFmt w:val="bullet"/>
+      <w:lvlText w:val="o"/>
+      <w:lvlJc w:val="left"/>
+      <w:pPr>
+        <w:ind w:left="1440" w:hanging="360"/>
+      </w:pPr>
+      <w:rPr>
+        <w:rFonts w:ascii="Courier New" w:hAnsi="Courier New" w:cs="Courier New" w:hint="default"/>
+      </w:rPr>
+    </w:lvl>
+    <w:lvl w:ilvl="2" w:tplc="04100005" w:tentative="1">
+      <w:start w:val="1"/>
+      <w:numFmt w:val="bullet"/>
+      <w:lvlText w:val=""/>
+      <w:lvlJc w:val="left"/>
+      <w:pPr>
+        <w:ind w:left="2160" w:hanging="360"/>
+      </w:pPr>
+      <w:rPr>
+        <w:rFonts w:ascii="Wingdings" w:hAnsi="Wingdings" w:hint="default"/>
+      </w:rPr>
+    </w:lvl>
+    <w:lvl w:ilvl="3" w:tplc="04100001" w:tentative="1">
+      <w:start w:val="1"/>
+      <w:numFmt w:val="bullet"/>
+      <w:lvlText w:val=""/>
+      <w:lvlJc w:val="left"/>
+      <w:pPr>
+        <w:ind w:left="2880" w:hanging="360"/>
+      </w:pPr>
+      <w:rPr>
+        <w:rFonts w:ascii="Symbol" w:hAnsi="Symbol" w:hint="default"/>
+      </w:rPr>
+    </w:lvl>
+    <w:lvl w:ilvl="4" w:tplc="04100003" w:tentative="1">
+      <w:start w:val="1"/>
+      <w:numFmt w:val="bullet"/>
+      <w:lvlText w:val="o"/>
+      <w:lvlJc w:val="left"/>
+      <w:pPr>
+        <w:ind w:left="3600" w:hanging="360"/>
+      </w:pPr>
+      <w:rPr>
+        <w:rFonts w:ascii="Courier New" w:hAnsi="Courier New" w:cs="Courier New" w:hint="default"/>
+      </w:rPr>
+    </w:lvl>
+    <w:lvl w:ilvl="5" w:tplc="04100005" w:tentative="1">
+      <w:start w:val="1"/>
+      <w:numFmt w:val="bullet"/>
+      <w:lvlText w:val=""/>
+      <w:lvlJc w:val="left"/>
+      <w:pPr>
+        <w:ind w:left="4320" w:hanging="360"/>
+      </w:pPr>
+      <w:rPr>
+        <w:rFonts w:ascii="Wingdings" w:hAnsi="Wingdings" w:hint="default"/>
+      </w:rPr>
+    </w:lvl>
+    <w:lvl w:ilvl="6" w:tplc="04100001" w:tentative="1">
+      <w:start w:val="1"/>
+      <w:numFmt w:val="bullet"/>
+      <w:lvlText w:val=""/>
+      <w:lvlJc w:val="left"/>
+      <w:pPr>
+        <w:ind w:left="5040" w:hanging="360"/>
+      </w:pPr>
+      <w:rPr>
+        <w:rFonts w:ascii="Symbol" w:hAnsi="Symbol" w:hint="default"/>
+      </w:rPr>
+    </w:lvl>
+    <w:lvl w:ilvl="7" w:tplc="04100003" w:tentative="1">
+      <w:start w:val="1"/>
+      <w:numFmt w:val="bullet"/>
+      <w:lvlText w:val="o"/>
+      <w:lvlJc w:val="left"/>
+      <w:pPr>
+        <w:ind w:left="5760" w:hanging="360"/>
+      </w:pPr>
+      <w:rPr>
+        <w:rFonts w:ascii="Courier New" w:hAnsi="Courier New" w:cs="Courier New" w:hint="default"/>
+      </w:rPr>
+    </w:lvl>
+    <w:lvl w:ilvl="8" w:tplc="04100005" w:tentative="1">
+      <w:start w:val="1"/>
+      <w:numFmt w:val="bullet"/>
+      <w:lvlText w:val=""/>
+      <w:lvlJc w:val="left"/>
+      <w:pPr>
+        <w:ind w:left="6480" w:hanging="360"/>
+      </w:pPr>
+      <w:rPr>
+        <w:rFonts w:ascii="Wingdings" w:hAnsi="Wingdings" w:hint="default"/>
+      </w:rPr>
+    </w:lvl>
+  </w:abstractNum>
+  <w:abstractNum w:abstractNumId="3" w15:restartNumberingAfterBreak="0">
     <w:nsid w:val="64BC3F81"/>
     <w:multiLevelType w:val="hybridMultilevel"/>
     <w:tmpl w:val="FB5A54F6"/>
@@ -1173,16 +1475,22 @@
     </w:lvl>
   </w:abstractNum>
   <w:num w:numId="1">
-    <w:abstractNumId w:val="0"/>
+    <w:abstractNumId w:val="1"/>
   </w:num>
   <w:num w:numId="2">
-    <w:abstractNumId w:val="1"/>
+    <w:abstractNumId w:val="3"/>
+  </w:num>
+  <w:num w:numId="3">
+    <w:abstractNumId w:val="2"/>
+  </w:num>
+  <w:num w:numId="4">
+    <w:abstractNumId w:val="0"/>
   </w:num>
 </w:numbering>
 </file>
 
 <file path=word/styles.xml><?xml version="1.0" encoding="utf-8"?>
-<w:styles xmlns:mc="http://schemas.openxmlformats.org/markup-compatibility/2006" xmlns:r="http://schemas.openxmlformats.org/officeDocument/2006/relationships" xmlns:w="http://schemas.openxmlformats.org/wordprocessingml/2006/main" xmlns:w14="http://schemas.microsoft.com/office/word/2010/wordml" xmlns:w15="http://schemas.microsoft.com/office/word/2012/wordml" xmlns:w16cex="http://schemas.microsoft.com/office/word/2018/wordml/cex" xmlns:w16cid="http://schemas.microsoft.com/office/word/2016/wordml/cid" xmlns:w16="http://schemas.microsoft.com/office/word/2018/wordml" xmlns:w16sdtdh="http://schemas.microsoft.com/office/word/2020/wordml/sdtdatahash" xmlns:w16se="http://schemas.microsoft.com/office/word/2015/wordml/symex" mc:Ignorable="w14 w15 w16se w16cid w16 w16cex w16sdtdh">
+<w:styles xmlns:mc="http://schemas.openxmlformats.org/markup-compatibility/2006" xmlns:r="http://schemas.openxmlformats.org/officeDocument/2006/relationships" xmlns:w="http://schemas.openxmlformats.org/wordprocessingml/2006/main" xmlns:w14="http://schemas.microsoft.com/office/word/2010/wordml" xmlns:w15="http://schemas.microsoft.com/office/word/2012/wordml" mc:Ignorable="w14 w15">
   <w:docDefaults>
     <w:rPrDefault>
       <w:rPr>
@@ -1198,7 +1506,7 @@
       </w:pPr>
     </w:pPrDefault>
   </w:docDefaults>
-  <w:latentStyles w:defLockedState="0" w:defUIPriority="99" w:defSemiHidden="0" w:defUnhideWhenUsed="0" w:defQFormat="0" w:count="376">
+  <w:latentStyles w:defLockedState="0" w:defUIPriority="99" w:defSemiHidden="0" w:defUnhideWhenUsed="0" w:defQFormat="0" w:count="371">
     <w:lsdException w:name="Normal" w:uiPriority="0" w:qFormat="1"/>
     <w:lsdException w:name="heading 1" w:uiPriority="9" w:qFormat="1"/>
     <w:lsdException w:name="heading 2" w:semiHidden="1" w:uiPriority="9" w:unhideWhenUsed="1" w:qFormat="1"/>
@@ -1304,6 +1612,7 @@
     <w:lsdException w:name="HTML Sample" w:semiHidden="1" w:unhideWhenUsed="1"/>
     <w:lsdException w:name="HTML Typewriter" w:semiHidden="1" w:unhideWhenUsed="1"/>
     <w:lsdException w:name="HTML Variable" w:semiHidden="1" w:unhideWhenUsed="1"/>
+    <w:lsdException w:name="Normal Table" w:semiHidden="1" w:unhideWhenUsed="1"/>
     <w:lsdException w:name="annotation subject" w:semiHidden="1" w:unhideWhenUsed="1"/>
     <w:lsdException w:name="No List" w:semiHidden="1" w:unhideWhenUsed="1"/>
     <w:lsdException w:name="Outline List 1" w:semiHidden="1" w:unhideWhenUsed="1"/>
@@ -1346,8 +1655,11 @@
     <w:lsdException w:name="Table Contemporary" w:semiHidden="1" w:unhideWhenUsed="1"/>
     <w:lsdException w:name="Table Elegant" w:semiHidden="1" w:unhideWhenUsed="1"/>
     <w:lsdException w:name="Table Professional" w:semiHidden="1" w:unhideWhenUsed="1"/>
+    <w:lsdException w:name="Table Subtle 1" w:semiHidden="1" w:unhideWhenUsed="1"/>
     <w:lsdException w:name="Table Subtle 2" w:semiHidden="1" w:unhideWhenUsed="1"/>
     <w:lsdException w:name="Table Web 1" w:semiHidden="1" w:unhideWhenUsed="1"/>
+    <w:lsdException w:name="Table Web 2" w:semiHidden="1" w:unhideWhenUsed="1"/>
+    <w:lsdException w:name="Table Web 3" w:semiHidden="1" w:unhideWhenUsed="1"/>
     <w:lsdException w:name="Balloon Text" w:semiHidden="1" w:unhideWhenUsed="1"/>
     <w:lsdException w:name="Table Grid" w:uiPriority="39"/>
     <w:lsdException w:name="Table Theme" w:semiHidden="1" w:unhideWhenUsed="1"/>
@@ -1566,11 +1878,6 @@
     <w:lsdException w:name="List Table 5 Dark Accent 6" w:uiPriority="50"/>
     <w:lsdException w:name="List Table 6 Colorful Accent 6" w:uiPriority="51"/>
     <w:lsdException w:name="List Table 7 Colorful Accent 6" w:uiPriority="52"/>
-    <w:lsdException w:name="Mention" w:semiHidden="1" w:unhideWhenUsed="1"/>
-    <w:lsdException w:name="Smart Hyperlink" w:semiHidden="1" w:unhideWhenUsed="1"/>
-    <w:lsdException w:name="Hashtag" w:semiHidden="1" w:unhideWhenUsed="1"/>
-    <w:lsdException w:name="Unresolved Mention" w:semiHidden="1" w:unhideWhenUsed="1"/>
-    <w:lsdException w:name="Smart Link" w:semiHidden="1" w:unhideWhenUsed="1"/>
   </w:latentStyles>
   <w:style w:type="paragraph" w:default="1" w:styleId="Normale">
     <w:name w:val="Normal"/>
@@ -1579,6 +1886,7 @@
   <w:style w:type="character" w:default="1" w:styleId="Carpredefinitoparagrafo">
     <w:name w:val="Default Paragraph Font"/>
     <w:uiPriority w:val="1"/>
+    <w:semiHidden/>
     <w:unhideWhenUsed/>
   </w:style>
   <w:style w:type="table" w:default="1" w:styleId="Tabellanormale">

</xml_diff>